<commit_message>
Doc update and cleaning
</commit_message>
<xml_diff>
--- a/doc/BABYLON STUDIO features.docx
+++ b/doc/BABYLON STUDIO features.docx
@@ -113,6 +113,14 @@
         </w:rPr>
         <w:t>The program will also generate a pdf of the appointments (either of patients or doctors) and  the clinical records if needed.</w:t>
       </w:r>
+      <w:r>
+        <w:rPr>
+          <w:sz w:val="23"/>
+          <w:szCs w:val="23"/>
+          <w:lang w:val="en-GB"/>
+        </w:rPr>
+        <w:t xml:space="preserve"> In order to generate a pdf of a clinical record, a password may be introduced, complying to our data protection policy. </w:t>
+      </w:r>
     </w:p>
     <w:p>
       <w:pPr>
@@ -278,47 +286,23 @@
           <w:szCs w:val="23"/>
           <w:lang w:val="en-GB"/>
         </w:rPr>
-        <w:t>The administrator account manage the creation of doctors and patients accounts so that nobody but doctors can create a doctor account and the patients do not have more than on</w:t>
-      </w:r>
-      <w:r>
-        <w:rPr>
-          <w:sz w:val="23"/>
-          <w:szCs w:val="23"/>
-          <w:lang w:val="en-GB"/>
-        </w:rPr>
-        <w:t>e</w:t>
-      </w:r>
-      <w:r>
-        <w:rPr>
-          <w:sz w:val="23"/>
-          <w:szCs w:val="23"/>
-          <w:lang w:val="en-GB"/>
-        </w:rPr>
-        <w:t xml:space="preserve"> account  </w:t>
-      </w:r>
-      <w:r>
-        <w:rPr>
-          <w:sz w:val="23"/>
-          <w:szCs w:val="23"/>
-          <w:lang w:val="en-GB"/>
-        </w:rPr>
-        <w:t>for themselves</w:t>
-      </w:r>
-      <w:r>
-        <w:rPr>
-          <w:sz w:val="23"/>
-          <w:szCs w:val="23"/>
-          <w:lang w:val="en-GB"/>
-        </w:rPr>
-        <w:t xml:space="preserve"> (the administrator will create an account for them and this account will be managed either by doctors to put in the patient´s clinical history or by the patient to manage his appointments)</w:t>
-      </w:r>
-      <w:r>
-        <w:rPr>
-          <w:sz w:val="23"/>
-          <w:szCs w:val="23"/>
-          <w:lang w:val="en-GB"/>
-        </w:rPr>
-        <w:t>. This type of account also manages problems such as a lost of password by any doctor or patient and the elimination of any type of account.</w:t>
+        <w:t>The administrator account manage the creation of doctors accounts so that nobody but doctors can create a doctor account</w:t>
+      </w:r>
+      <w:r>
+        <w:rPr>
+          <w:sz w:val="23"/>
+          <w:szCs w:val="23"/>
+          <w:lang w:val="en-GB"/>
+        </w:rPr>
+        <w:t xml:space="preserve">. </w:t>
+      </w:r>
+      <w:r>
+        <w:rPr>
+          <w:sz w:val="23"/>
+          <w:szCs w:val="23"/>
+          <w:lang w:val="en-GB"/>
+        </w:rPr>
+        <w:t>This type of account also manages problems such as a lost of password by any doctor or patient and the elimination of any type of account.</w:t>
       </w:r>
     </w:p>
     <w:p>
@@ -476,25 +460,25 @@
           <w:szCs w:val="23"/>
           <w:lang w:val="en-GB"/>
         </w:rPr>
+        <w:t xml:space="preserve">The ER diagram has 11 entities with many attributes that describe the most important features of each entity. </w:t>
+      </w:r>
+    </w:p>
+    <w:p>
+      <w:pPr>
+        <w:jc w:val="both"/>
+        <w:rPr>
+          <w:sz w:val="23"/>
+          <w:szCs w:val="23"/>
+          <w:lang w:val="en-GB"/>
+        </w:rPr>
+      </w:pPr>
+      <w:r>
+        <w:rPr>
+          <w:sz w:val="23"/>
+          <w:szCs w:val="23"/>
+          <w:lang w:val="en-GB"/>
+        </w:rPr>
         <w:lastRenderedPageBreak/>
-        <w:t xml:space="preserve">The ER diagram has 11 entities with many attributes that describe the most important features of each entity. </w:t>
-      </w:r>
-    </w:p>
-    <w:p>
-      <w:pPr>
-        <w:jc w:val="both"/>
-        <w:rPr>
-          <w:sz w:val="23"/>
-          <w:szCs w:val="23"/>
-          <w:lang w:val="en-GB"/>
-        </w:rPr>
-      </w:pPr>
-      <w:r>
-        <w:rPr>
-          <w:sz w:val="23"/>
-          <w:szCs w:val="23"/>
-          <w:lang w:val="en-GB"/>
-        </w:rPr>
         <w:t xml:space="preserve">In order to represent the entities and their attributes in java, we created what are called “the </w:t>
       </w:r>
       <w:proofErr w:type="spellStart"/>
@@ -720,467 +704,502 @@
           <w:lang w:val="en-GB"/>
         </w:rPr>
         <w:t>Patient:</w:t>
+      </w:r>
+    </w:p>
+    <w:p>
+      <w:pPr>
+        <w:pStyle w:val="Prrafodelista"/>
+        <w:numPr>
+          <w:ilvl w:val="0"/>
+          <w:numId w:val="4"/>
+        </w:numPr>
+        <w:jc w:val="both"/>
+        <w:rPr>
+          <w:sz w:val="23"/>
+          <w:szCs w:val="23"/>
+          <w:lang w:val="en-GB"/>
+        </w:rPr>
+      </w:pPr>
+      <w:r>
+        <w:rPr>
+          <w:sz w:val="23"/>
+          <w:szCs w:val="23"/>
+          <w:lang w:val="en-GB"/>
+        </w:rPr>
+        <w:t>Create an account.</w:t>
+      </w:r>
+    </w:p>
+    <w:p>
+      <w:pPr>
+        <w:pStyle w:val="Prrafodelista"/>
+        <w:numPr>
+          <w:ilvl w:val="0"/>
+          <w:numId w:val="4"/>
+        </w:numPr>
+        <w:jc w:val="both"/>
+        <w:rPr>
+          <w:sz w:val="23"/>
+          <w:szCs w:val="23"/>
+          <w:lang w:val="en-GB"/>
+        </w:rPr>
+      </w:pPr>
+      <w:r>
+        <w:rPr>
+          <w:sz w:val="23"/>
+          <w:szCs w:val="23"/>
+          <w:lang w:val="en-GB"/>
+        </w:rPr>
+        <w:t>Ask for appointments.</w:t>
+      </w:r>
+    </w:p>
+    <w:p>
+      <w:pPr>
+        <w:pStyle w:val="Prrafodelista"/>
+        <w:numPr>
+          <w:ilvl w:val="0"/>
+          <w:numId w:val="4"/>
+        </w:numPr>
+        <w:jc w:val="both"/>
+        <w:rPr>
+          <w:sz w:val="23"/>
+          <w:szCs w:val="23"/>
+          <w:lang w:val="en-GB"/>
+        </w:rPr>
+      </w:pPr>
+      <w:r>
+        <w:rPr>
+          <w:sz w:val="23"/>
+          <w:szCs w:val="23"/>
+          <w:lang w:val="en-GB"/>
+        </w:rPr>
+        <w:t>Modify appointments.</w:t>
+      </w:r>
+    </w:p>
+    <w:p>
+      <w:pPr>
+        <w:pStyle w:val="Prrafodelista"/>
+        <w:numPr>
+          <w:ilvl w:val="0"/>
+          <w:numId w:val="4"/>
+        </w:numPr>
+        <w:jc w:val="both"/>
+        <w:rPr>
+          <w:sz w:val="23"/>
+          <w:szCs w:val="23"/>
+          <w:lang w:val="en-GB"/>
+        </w:rPr>
+      </w:pPr>
+      <w:r>
+        <w:rPr>
+          <w:sz w:val="23"/>
+          <w:szCs w:val="23"/>
+          <w:lang w:val="en-GB"/>
+        </w:rPr>
+        <w:t>Delete appointments.</w:t>
+      </w:r>
+    </w:p>
+    <w:p>
+      <w:pPr>
+        <w:pStyle w:val="Prrafodelista"/>
+        <w:numPr>
+          <w:ilvl w:val="0"/>
+          <w:numId w:val="4"/>
+        </w:numPr>
+        <w:jc w:val="both"/>
+        <w:rPr>
+          <w:sz w:val="23"/>
+          <w:szCs w:val="23"/>
+          <w:lang w:val="en-GB"/>
+        </w:rPr>
+      </w:pPr>
+      <w:r>
+        <w:rPr>
+          <w:sz w:val="23"/>
+          <w:szCs w:val="23"/>
+          <w:lang w:val="en-GB"/>
+        </w:rPr>
+        <w:t>Modify personal information.</w:t>
+      </w:r>
+    </w:p>
+    <w:p>
+      <w:pPr>
+        <w:pStyle w:val="Prrafodelista"/>
+        <w:numPr>
+          <w:ilvl w:val="0"/>
+          <w:numId w:val="4"/>
+        </w:numPr>
+        <w:jc w:val="both"/>
+        <w:rPr>
+          <w:sz w:val="23"/>
+          <w:szCs w:val="23"/>
+          <w:lang w:val="en-GB"/>
+        </w:rPr>
+      </w:pPr>
+      <w:r>
+        <w:rPr>
+          <w:sz w:val="23"/>
+          <w:szCs w:val="23"/>
+          <w:lang w:val="en-GB"/>
+        </w:rPr>
+        <w:t>Browse a photo.</w:t>
+      </w:r>
+    </w:p>
+    <w:p>
+      <w:pPr>
+        <w:pStyle w:val="Prrafodelista"/>
+        <w:numPr>
+          <w:ilvl w:val="0"/>
+          <w:numId w:val="4"/>
+        </w:numPr>
+        <w:jc w:val="both"/>
+        <w:rPr>
+          <w:sz w:val="23"/>
+          <w:szCs w:val="23"/>
+          <w:lang w:val="en-GB"/>
+        </w:rPr>
+      </w:pPr>
+      <w:r>
+        <w:rPr>
+          <w:sz w:val="23"/>
+          <w:szCs w:val="23"/>
+          <w:lang w:val="en-GB"/>
+        </w:rPr>
+        <w:t>Take a picture.</w:t>
+      </w:r>
+    </w:p>
+    <w:p>
+      <w:pPr>
+        <w:pStyle w:val="Prrafodelista"/>
+        <w:numPr>
+          <w:ilvl w:val="0"/>
+          <w:numId w:val="4"/>
+        </w:numPr>
+        <w:jc w:val="both"/>
+        <w:rPr>
+          <w:sz w:val="23"/>
+          <w:szCs w:val="23"/>
+          <w:lang w:val="en-GB"/>
+        </w:rPr>
+      </w:pPr>
+      <w:r>
+        <w:rPr>
+          <w:sz w:val="23"/>
+          <w:szCs w:val="23"/>
+          <w:lang w:val="en-GB"/>
+        </w:rPr>
+        <w:t>See a personal calendar with all his/her appointments.</w:t>
+      </w:r>
+    </w:p>
+    <w:p>
+      <w:pPr>
+        <w:pStyle w:val="Prrafodelista"/>
+        <w:numPr>
+          <w:ilvl w:val="0"/>
+          <w:numId w:val="2"/>
+        </w:numPr>
+        <w:jc w:val="both"/>
+        <w:rPr>
+          <w:sz w:val="23"/>
+          <w:szCs w:val="23"/>
+          <w:lang w:val="en-GB"/>
+        </w:rPr>
+      </w:pPr>
+      <w:r>
+        <w:rPr>
+          <w:sz w:val="23"/>
+          <w:szCs w:val="23"/>
+          <w:lang w:val="en-GB"/>
+        </w:rPr>
+        <w:t xml:space="preserve">Doctor: </w:t>
+      </w:r>
+    </w:p>
+    <w:p>
+      <w:pPr>
+        <w:pStyle w:val="Prrafodelista"/>
+        <w:numPr>
+          <w:ilvl w:val="0"/>
+          <w:numId w:val="5"/>
+        </w:numPr>
+        <w:jc w:val="both"/>
+        <w:rPr>
+          <w:sz w:val="23"/>
+          <w:szCs w:val="23"/>
+          <w:lang w:val="en-GB"/>
+        </w:rPr>
+      </w:pPr>
+      <w:r>
+        <w:rPr>
+          <w:sz w:val="23"/>
+          <w:szCs w:val="23"/>
+          <w:lang w:val="en-GB"/>
+        </w:rPr>
+        <w:t>See pending appointments.</w:t>
+      </w:r>
+    </w:p>
+    <w:p>
+      <w:pPr>
+        <w:pStyle w:val="Prrafodelista"/>
+        <w:numPr>
+          <w:ilvl w:val="0"/>
+          <w:numId w:val="5"/>
+        </w:numPr>
+        <w:jc w:val="both"/>
+        <w:rPr>
+          <w:sz w:val="23"/>
+          <w:szCs w:val="23"/>
+          <w:lang w:val="en-GB"/>
+        </w:rPr>
+      </w:pPr>
+      <w:r>
+        <w:rPr>
+          <w:sz w:val="23"/>
+          <w:szCs w:val="23"/>
+          <w:lang w:val="en-GB"/>
+        </w:rPr>
+        <w:t>See a personal calendar with all his/her appointments.</w:t>
+      </w:r>
+    </w:p>
+    <w:p>
+      <w:pPr>
+        <w:pStyle w:val="Prrafodelista"/>
+        <w:numPr>
+          <w:ilvl w:val="0"/>
+          <w:numId w:val="5"/>
+        </w:numPr>
+        <w:jc w:val="both"/>
+        <w:rPr>
+          <w:sz w:val="23"/>
+          <w:szCs w:val="23"/>
+          <w:lang w:val="en-GB"/>
+        </w:rPr>
+      </w:pPr>
+      <w:r>
+        <w:rPr>
+          <w:sz w:val="23"/>
+          <w:szCs w:val="23"/>
+          <w:lang w:val="en-GB"/>
+        </w:rPr>
+        <w:t>Modify personal information.</w:t>
+      </w:r>
+    </w:p>
+    <w:p>
+      <w:pPr>
+        <w:pStyle w:val="Prrafodelista"/>
+        <w:numPr>
+          <w:ilvl w:val="0"/>
+          <w:numId w:val="5"/>
+        </w:numPr>
+        <w:jc w:val="both"/>
+        <w:rPr>
+          <w:sz w:val="23"/>
+          <w:szCs w:val="23"/>
+          <w:lang w:val="en-GB"/>
+        </w:rPr>
+      </w:pPr>
+      <w:r>
+        <w:rPr>
+          <w:sz w:val="23"/>
+          <w:szCs w:val="23"/>
+          <w:lang w:val="en-GB"/>
+        </w:rPr>
+        <w:t>Browse a photo.</w:t>
+      </w:r>
+    </w:p>
+    <w:p>
+      <w:pPr>
+        <w:pStyle w:val="Prrafodelista"/>
+        <w:numPr>
+          <w:ilvl w:val="0"/>
+          <w:numId w:val="5"/>
+        </w:numPr>
+        <w:jc w:val="both"/>
+        <w:rPr>
+          <w:sz w:val="23"/>
+          <w:szCs w:val="23"/>
+          <w:lang w:val="en-GB"/>
+        </w:rPr>
+      </w:pPr>
+      <w:r>
+        <w:rPr>
+          <w:sz w:val="23"/>
+          <w:szCs w:val="23"/>
+          <w:lang w:val="en-GB"/>
+        </w:rPr>
+        <w:t>Take a picture.</w:t>
+      </w:r>
+    </w:p>
+    <w:p>
+      <w:pPr>
+        <w:pStyle w:val="Prrafodelista"/>
+        <w:numPr>
+          <w:ilvl w:val="0"/>
+          <w:numId w:val="5"/>
+        </w:numPr>
+        <w:jc w:val="both"/>
+        <w:rPr>
+          <w:sz w:val="23"/>
+          <w:szCs w:val="23"/>
+          <w:lang w:val="en-GB"/>
+        </w:rPr>
+      </w:pPr>
+      <w:r>
+        <w:rPr>
+          <w:sz w:val="23"/>
+          <w:szCs w:val="23"/>
+          <w:lang w:val="en-GB"/>
+        </w:rPr>
+        <w:t>See patients´ clinical histories</w:t>
+      </w:r>
+    </w:p>
+    <w:p>
+      <w:pPr>
+        <w:pStyle w:val="Prrafodelista"/>
+        <w:numPr>
+          <w:ilvl w:val="0"/>
+          <w:numId w:val="5"/>
+        </w:numPr>
+        <w:jc w:val="both"/>
+        <w:rPr>
+          <w:sz w:val="23"/>
+          <w:szCs w:val="23"/>
+          <w:lang w:val="en-GB"/>
+        </w:rPr>
+      </w:pPr>
+      <w:r>
+        <w:rPr>
+          <w:sz w:val="23"/>
+          <w:szCs w:val="23"/>
+          <w:lang w:val="en-GB"/>
+        </w:rPr>
+        <w:t>Modify patients´ clinical histories</w:t>
+      </w:r>
+    </w:p>
+    <w:p>
+      <w:pPr>
+        <w:pStyle w:val="Prrafodelista"/>
+        <w:numPr>
+          <w:ilvl w:val="0"/>
+          <w:numId w:val="5"/>
+        </w:numPr>
+        <w:jc w:val="both"/>
+        <w:rPr>
+          <w:lang w:val="en-GB"/>
+        </w:rPr>
+      </w:pPr>
+      <w:r>
+        <w:rPr>
+          <w:lang w:val="en-GB"/>
+        </w:rPr>
+        <w:t>Delete appointments.</w:t>
+      </w:r>
+    </w:p>
+    <w:p>
+      <w:pPr>
+        <w:pStyle w:val="Prrafodelista"/>
+        <w:numPr>
+          <w:ilvl w:val="0"/>
+          <w:numId w:val="2"/>
+        </w:numPr>
+        <w:jc w:val="both"/>
+        <w:rPr>
+          <w:lang w:val="en-GB"/>
+        </w:rPr>
+      </w:pPr>
+      <w:r>
+        <w:rPr>
+          <w:lang w:val="en-GB"/>
+        </w:rPr>
+        <w:t xml:space="preserve">Additional features: </w:t>
+      </w:r>
+    </w:p>
+    <w:p>
+      <w:pPr>
+        <w:pStyle w:val="Prrafodelista"/>
+        <w:numPr>
+          <w:ilvl w:val="0"/>
+          <w:numId w:val="6"/>
+        </w:numPr>
+        <w:jc w:val="both"/>
+        <w:rPr>
+          <w:lang w:val="en-GB"/>
+        </w:rPr>
+      </w:pPr>
+      <w:r>
+        <w:rPr>
+          <w:lang w:val="en-GB"/>
+        </w:rPr>
+        <w:t>Export database.</w:t>
+      </w:r>
+    </w:p>
+    <w:p>
+      <w:pPr>
+        <w:pStyle w:val="Prrafodelista"/>
+        <w:numPr>
+          <w:ilvl w:val="0"/>
+          <w:numId w:val="6"/>
+        </w:numPr>
+        <w:jc w:val="both"/>
+        <w:rPr>
+          <w:lang w:val="en-GB"/>
+        </w:rPr>
+      </w:pPr>
+      <w:r>
+        <w:rPr>
+          <w:lang w:val="en-GB"/>
+        </w:rPr>
+        <w:t>Import database.</w:t>
+      </w:r>
+    </w:p>
+    <w:p>
+      <w:pPr>
+        <w:pStyle w:val="Prrafodelista"/>
+        <w:numPr>
+          <w:ilvl w:val="0"/>
+          <w:numId w:val="6"/>
+        </w:numPr>
+        <w:jc w:val="both"/>
+        <w:rPr>
+          <w:lang w:val="en-GB"/>
+        </w:rPr>
+      </w:pPr>
+      <w:r>
+        <w:rPr>
+          <w:lang w:val="en-GB"/>
+        </w:rPr>
+        <w:t>Export appointments to pfd.</w:t>
+      </w:r>
+    </w:p>
+    <w:p>
+      <w:pPr>
+        <w:pStyle w:val="Prrafodelista"/>
+        <w:numPr>
+          <w:ilvl w:val="0"/>
+          <w:numId w:val="6"/>
+        </w:numPr>
+        <w:jc w:val="both"/>
+        <w:rPr>
+          <w:lang w:val="en-GB"/>
+        </w:rPr>
+      </w:pPr>
+      <w:r>
+        <w:rPr>
+          <w:lang w:val="en-GB"/>
+        </w:rPr>
+        <w:t>Export clinical histories to pdf</w:t>
+      </w:r>
+      <w:r>
+        <w:rPr>
+          <w:lang w:val="en-GB"/>
+        </w:rPr>
+        <w:t xml:space="preserve"> (introducing a password)</w:t>
       </w:r>
       <w:bookmarkStart w:id="0" w:name="_GoBack"/>
       <w:bookmarkEnd w:id="0"/>
-    </w:p>
-    <w:p>
-      <w:pPr>
-        <w:pStyle w:val="Prrafodelista"/>
-        <w:numPr>
-          <w:ilvl w:val="0"/>
-          <w:numId w:val="4"/>
-        </w:numPr>
-        <w:jc w:val="both"/>
-        <w:rPr>
-          <w:sz w:val="23"/>
-          <w:szCs w:val="23"/>
-          <w:lang w:val="en-GB"/>
-        </w:rPr>
-      </w:pPr>
-      <w:r>
-        <w:rPr>
-          <w:sz w:val="23"/>
-          <w:szCs w:val="23"/>
-          <w:lang w:val="en-GB"/>
-        </w:rPr>
-        <w:t>Ask for appointments.</w:t>
-      </w:r>
-    </w:p>
-    <w:p>
-      <w:pPr>
-        <w:pStyle w:val="Prrafodelista"/>
-        <w:numPr>
-          <w:ilvl w:val="0"/>
-          <w:numId w:val="4"/>
-        </w:numPr>
-        <w:jc w:val="both"/>
-        <w:rPr>
-          <w:sz w:val="23"/>
-          <w:szCs w:val="23"/>
-          <w:lang w:val="en-GB"/>
-        </w:rPr>
-      </w:pPr>
-      <w:r>
-        <w:rPr>
-          <w:sz w:val="23"/>
-          <w:szCs w:val="23"/>
-          <w:lang w:val="en-GB"/>
-        </w:rPr>
-        <w:t>Modify appointments.</w:t>
-      </w:r>
-    </w:p>
-    <w:p>
-      <w:pPr>
-        <w:pStyle w:val="Prrafodelista"/>
-        <w:numPr>
-          <w:ilvl w:val="0"/>
-          <w:numId w:val="4"/>
-        </w:numPr>
-        <w:jc w:val="both"/>
-        <w:rPr>
-          <w:sz w:val="23"/>
-          <w:szCs w:val="23"/>
-          <w:lang w:val="en-GB"/>
-        </w:rPr>
-      </w:pPr>
-      <w:r>
-        <w:rPr>
-          <w:sz w:val="23"/>
-          <w:szCs w:val="23"/>
-          <w:lang w:val="en-GB"/>
-        </w:rPr>
-        <w:t>Delete appointments.</w:t>
-      </w:r>
-    </w:p>
-    <w:p>
-      <w:pPr>
-        <w:pStyle w:val="Prrafodelista"/>
-        <w:numPr>
-          <w:ilvl w:val="0"/>
-          <w:numId w:val="4"/>
-        </w:numPr>
-        <w:jc w:val="both"/>
-        <w:rPr>
-          <w:sz w:val="23"/>
-          <w:szCs w:val="23"/>
-          <w:lang w:val="en-GB"/>
-        </w:rPr>
-      </w:pPr>
-      <w:r>
-        <w:rPr>
-          <w:sz w:val="23"/>
-          <w:szCs w:val="23"/>
-          <w:lang w:val="en-GB"/>
-        </w:rPr>
-        <w:t>Modify personal information.</w:t>
-      </w:r>
-    </w:p>
-    <w:p>
-      <w:pPr>
-        <w:pStyle w:val="Prrafodelista"/>
-        <w:numPr>
-          <w:ilvl w:val="0"/>
-          <w:numId w:val="4"/>
-        </w:numPr>
-        <w:jc w:val="both"/>
-        <w:rPr>
-          <w:sz w:val="23"/>
-          <w:szCs w:val="23"/>
-          <w:lang w:val="en-GB"/>
-        </w:rPr>
-      </w:pPr>
-      <w:r>
-        <w:rPr>
-          <w:sz w:val="23"/>
-          <w:szCs w:val="23"/>
-          <w:lang w:val="en-GB"/>
-        </w:rPr>
-        <w:t>Browse a photo.</w:t>
-      </w:r>
-    </w:p>
-    <w:p>
-      <w:pPr>
-        <w:pStyle w:val="Prrafodelista"/>
-        <w:numPr>
-          <w:ilvl w:val="0"/>
-          <w:numId w:val="4"/>
-        </w:numPr>
-        <w:jc w:val="both"/>
-        <w:rPr>
-          <w:sz w:val="23"/>
-          <w:szCs w:val="23"/>
-          <w:lang w:val="en-GB"/>
-        </w:rPr>
-      </w:pPr>
-      <w:r>
-        <w:rPr>
-          <w:sz w:val="23"/>
-          <w:szCs w:val="23"/>
-          <w:lang w:val="en-GB"/>
-        </w:rPr>
-        <w:t>Take a picture.</w:t>
-      </w:r>
-    </w:p>
-    <w:p>
-      <w:pPr>
-        <w:pStyle w:val="Prrafodelista"/>
-        <w:numPr>
-          <w:ilvl w:val="0"/>
-          <w:numId w:val="4"/>
-        </w:numPr>
-        <w:jc w:val="both"/>
-        <w:rPr>
-          <w:sz w:val="23"/>
-          <w:szCs w:val="23"/>
-          <w:lang w:val="en-GB"/>
-        </w:rPr>
-      </w:pPr>
-      <w:r>
-        <w:rPr>
-          <w:sz w:val="23"/>
-          <w:szCs w:val="23"/>
-          <w:lang w:val="en-GB"/>
-        </w:rPr>
-        <w:t>See a personal calendar with all his/her appointments.</w:t>
-      </w:r>
-    </w:p>
-    <w:p>
-      <w:pPr>
-        <w:pStyle w:val="Prrafodelista"/>
-        <w:numPr>
-          <w:ilvl w:val="0"/>
-          <w:numId w:val="2"/>
-        </w:numPr>
-        <w:jc w:val="both"/>
-        <w:rPr>
-          <w:sz w:val="23"/>
-          <w:szCs w:val="23"/>
-          <w:lang w:val="en-GB"/>
-        </w:rPr>
-      </w:pPr>
-      <w:r>
-        <w:rPr>
-          <w:sz w:val="23"/>
-          <w:szCs w:val="23"/>
-          <w:lang w:val="en-GB"/>
-        </w:rPr>
-        <w:t xml:space="preserve">Doctor: </w:t>
-      </w:r>
-    </w:p>
-    <w:p>
-      <w:pPr>
-        <w:pStyle w:val="Prrafodelista"/>
-        <w:numPr>
-          <w:ilvl w:val="0"/>
-          <w:numId w:val="5"/>
-        </w:numPr>
-        <w:jc w:val="both"/>
-        <w:rPr>
-          <w:sz w:val="23"/>
-          <w:szCs w:val="23"/>
-          <w:lang w:val="en-GB"/>
-        </w:rPr>
-      </w:pPr>
-      <w:r>
-        <w:rPr>
-          <w:sz w:val="23"/>
-          <w:szCs w:val="23"/>
-          <w:lang w:val="en-GB"/>
-        </w:rPr>
-        <w:t>See pending appointments.</w:t>
-      </w:r>
-    </w:p>
-    <w:p>
-      <w:pPr>
-        <w:pStyle w:val="Prrafodelista"/>
-        <w:numPr>
-          <w:ilvl w:val="0"/>
-          <w:numId w:val="5"/>
-        </w:numPr>
-        <w:jc w:val="both"/>
-        <w:rPr>
-          <w:sz w:val="23"/>
-          <w:szCs w:val="23"/>
-          <w:lang w:val="en-GB"/>
-        </w:rPr>
-      </w:pPr>
-      <w:r>
-        <w:rPr>
-          <w:sz w:val="23"/>
-          <w:szCs w:val="23"/>
-          <w:lang w:val="en-GB"/>
-        </w:rPr>
-        <w:t>See a personal calendar with all his/her appointments.</w:t>
-      </w:r>
-    </w:p>
-    <w:p>
-      <w:pPr>
-        <w:pStyle w:val="Prrafodelista"/>
-        <w:numPr>
-          <w:ilvl w:val="0"/>
-          <w:numId w:val="5"/>
-        </w:numPr>
-        <w:jc w:val="both"/>
-        <w:rPr>
-          <w:sz w:val="23"/>
-          <w:szCs w:val="23"/>
-          <w:lang w:val="en-GB"/>
-        </w:rPr>
-      </w:pPr>
-      <w:r>
-        <w:rPr>
-          <w:sz w:val="23"/>
-          <w:szCs w:val="23"/>
-          <w:lang w:val="en-GB"/>
-        </w:rPr>
-        <w:t>Modify personal information.</w:t>
-      </w:r>
-    </w:p>
-    <w:p>
-      <w:pPr>
-        <w:pStyle w:val="Prrafodelista"/>
-        <w:numPr>
-          <w:ilvl w:val="0"/>
-          <w:numId w:val="5"/>
-        </w:numPr>
-        <w:jc w:val="both"/>
-        <w:rPr>
-          <w:sz w:val="23"/>
-          <w:szCs w:val="23"/>
-          <w:lang w:val="en-GB"/>
-        </w:rPr>
-      </w:pPr>
-      <w:r>
-        <w:rPr>
-          <w:sz w:val="23"/>
-          <w:szCs w:val="23"/>
-          <w:lang w:val="en-GB"/>
-        </w:rPr>
-        <w:t>Browse a photo.</w:t>
-      </w:r>
-    </w:p>
-    <w:p>
-      <w:pPr>
-        <w:pStyle w:val="Prrafodelista"/>
-        <w:numPr>
-          <w:ilvl w:val="0"/>
-          <w:numId w:val="5"/>
-        </w:numPr>
-        <w:jc w:val="both"/>
-        <w:rPr>
-          <w:sz w:val="23"/>
-          <w:szCs w:val="23"/>
-          <w:lang w:val="en-GB"/>
-        </w:rPr>
-      </w:pPr>
-      <w:r>
-        <w:rPr>
-          <w:sz w:val="23"/>
-          <w:szCs w:val="23"/>
-          <w:lang w:val="en-GB"/>
-        </w:rPr>
-        <w:t>Take a picture.</w:t>
-      </w:r>
-    </w:p>
-    <w:p>
-      <w:pPr>
-        <w:pStyle w:val="Prrafodelista"/>
-        <w:numPr>
-          <w:ilvl w:val="0"/>
-          <w:numId w:val="5"/>
-        </w:numPr>
-        <w:jc w:val="both"/>
-        <w:rPr>
-          <w:sz w:val="23"/>
-          <w:szCs w:val="23"/>
-          <w:lang w:val="en-GB"/>
-        </w:rPr>
-      </w:pPr>
-      <w:r>
-        <w:rPr>
-          <w:sz w:val="23"/>
-          <w:szCs w:val="23"/>
-          <w:lang w:val="en-GB"/>
-        </w:rPr>
-        <w:t>See patients´ clinical histories</w:t>
-      </w:r>
-    </w:p>
-    <w:p>
-      <w:pPr>
-        <w:pStyle w:val="Prrafodelista"/>
-        <w:numPr>
-          <w:ilvl w:val="0"/>
-          <w:numId w:val="5"/>
-        </w:numPr>
-        <w:jc w:val="both"/>
-        <w:rPr>
-          <w:sz w:val="23"/>
-          <w:szCs w:val="23"/>
-          <w:lang w:val="en-GB"/>
-        </w:rPr>
-      </w:pPr>
-      <w:r>
-        <w:rPr>
-          <w:sz w:val="23"/>
-          <w:szCs w:val="23"/>
-          <w:lang w:val="en-GB"/>
-        </w:rPr>
-        <w:t>Modify patients´ clinical histories</w:t>
-      </w:r>
-    </w:p>
-    <w:p>
-      <w:pPr>
-        <w:pStyle w:val="Prrafodelista"/>
-        <w:numPr>
-          <w:ilvl w:val="0"/>
-          <w:numId w:val="5"/>
-        </w:numPr>
-        <w:jc w:val="both"/>
-        <w:rPr>
-          <w:lang w:val="en-GB"/>
-        </w:rPr>
-      </w:pPr>
-      <w:r>
-        <w:rPr>
-          <w:lang w:val="en-GB"/>
-        </w:rPr>
-        <w:t>Delete appointments.</w:t>
-      </w:r>
-    </w:p>
-    <w:p>
-      <w:pPr>
-        <w:pStyle w:val="Prrafodelista"/>
-        <w:numPr>
-          <w:ilvl w:val="0"/>
-          <w:numId w:val="2"/>
-        </w:numPr>
-        <w:jc w:val="both"/>
-        <w:rPr>
-          <w:lang w:val="en-GB"/>
-        </w:rPr>
-      </w:pPr>
-      <w:r>
-        <w:rPr>
-          <w:lang w:val="en-GB"/>
-        </w:rPr>
-        <w:t xml:space="preserve">Additional features: </w:t>
-      </w:r>
-    </w:p>
-    <w:p>
-      <w:pPr>
-        <w:pStyle w:val="Prrafodelista"/>
-        <w:numPr>
-          <w:ilvl w:val="0"/>
-          <w:numId w:val="6"/>
-        </w:numPr>
-        <w:jc w:val="both"/>
-        <w:rPr>
-          <w:lang w:val="en-GB"/>
-        </w:rPr>
-      </w:pPr>
-      <w:r>
-        <w:rPr>
-          <w:lang w:val="en-GB"/>
-        </w:rPr>
-        <w:t>Export database.</w:t>
-      </w:r>
-    </w:p>
-    <w:p>
-      <w:pPr>
-        <w:pStyle w:val="Prrafodelista"/>
-        <w:numPr>
-          <w:ilvl w:val="0"/>
-          <w:numId w:val="6"/>
-        </w:numPr>
-        <w:jc w:val="both"/>
-        <w:rPr>
-          <w:lang w:val="en-GB"/>
-        </w:rPr>
-      </w:pPr>
-      <w:r>
-        <w:rPr>
-          <w:lang w:val="en-GB"/>
-        </w:rPr>
-        <w:t>Import database.</w:t>
-      </w:r>
-    </w:p>
-    <w:p>
-      <w:pPr>
-        <w:pStyle w:val="Prrafodelista"/>
-        <w:numPr>
-          <w:ilvl w:val="0"/>
-          <w:numId w:val="6"/>
-        </w:numPr>
-        <w:jc w:val="both"/>
-        <w:rPr>
-          <w:lang w:val="en-GB"/>
-        </w:rPr>
-      </w:pPr>
-      <w:r>
-        <w:rPr>
-          <w:lang w:val="en-GB"/>
-        </w:rPr>
-        <w:t>Export appointments to pfd.</w:t>
-      </w:r>
-    </w:p>
-    <w:p>
-      <w:pPr>
-        <w:pStyle w:val="Prrafodelista"/>
-        <w:numPr>
-          <w:ilvl w:val="0"/>
-          <w:numId w:val="6"/>
-        </w:numPr>
-        <w:jc w:val="both"/>
-        <w:rPr>
-          <w:lang w:val="en-GB"/>
-        </w:rPr>
-      </w:pPr>
-      <w:r>
-        <w:rPr>
-          <w:lang w:val="en-GB"/>
-        </w:rPr>
-        <w:t>Export clinical histories to pdf.</w:t>
+      <w:r>
+        <w:rPr>
+          <w:lang w:val="en-GB"/>
+        </w:rPr>
+        <w:t>.</w:t>
       </w:r>
     </w:p>
     <w:p>

</xml_diff>